<commit_message>
Mulitple weeks of changes and fixing git
</commit_message>
<xml_diff>
--- a/Assets/DialogueWordDoc.docx
+++ b/Assets/DialogueWordDoc.docx
@@ -31,16 +31,14 @@
       <w:pPr>
         <w:ind w:firstLine="720"/>
       </w:pPr>
-      <w:proofErr w:type="spellStart"/>
-      <w:r>
-        <w:t>Player+</w:t>
-      </w:r>
-      <w:r>
-        <w:t>I’m</w:t>
-      </w:r>
-      <w:proofErr w:type="spellEnd"/>
-      <w:r>
-        <w:t xml:space="preserve"> </w:t>
+      <w:r>
+        <w:t>Agent</w:t>
+      </w:r>
+      <w:r>
+        <w:t xml:space="preserve"> </w:t>
+      </w:r>
+      <w:r>
+        <w:t xml:space="preserve">I’m </w:t>
       </w:r>
       <w:r>
         <w:t>in</w:t>
@@ -53,13 +51,14 @@
       <w:pPr>
         <w:ind w:left="720"/>
       </w:pPr>
-      <w:proofErr w:type="spellStart"/>
-      <w:r>
-        <w:t>ODPARCHMENT+Good</w:t>
-      </w:r>
-      <w:proofErr w:type="spellEnd"/>
-      <w:r>
-        <w:t>. Contact the whistleblower for more information, codename: ODTRENCH.</w:t>
+      <w:r>
+        <w:t>ODPARCHMENT</w:t>
+      </w:r>
+      <w:r>
+        <w:t xml:space="preserve"> </w:t>
+      </w:r>
+      <w:r>
+        <w:t>Good. Contact the whistleblower for more information, codename: ODTRENCH.</w:t>
       </w:r>
     </w:p>
     <w:p>
@@ -86,16 +85,14 @@
       <w:pPr>
         <w:pStyle w:val="ListParagraph"/>
       </w:pPr>
-      <w:proofErr w:type="spellStart"/>
-      <w:r>
-        <w:t>Player+</w:t>
-      </w:r>
-      <w:r>
-        <w:t>The</w:t>
-      </w:r>
-      <w:proofErr w:type="spellEnd"/>
-      <w:r>
-        <w:t xml:space="preserve"> employees here are hostile. They also seem to be drawing power from an </w:t>
+      <w:r>
+        <w:t>Agent</w:t>
+      </w:r>
+      <w:r>
+        <w:t xml:space="preserve"> </w:t>
+      </w:r>
+      <w:r>
+        <w:t xml:space="preserve">The employees here are hostile. They also seem to be drawing power from an </w:t>
       </w:r>
       <w:r>
         <w:t>arcane</w:t>
@@ -108,14 +105,15 @@
       <w:pPr>
         <w:pStyle w:val="ListParagraph"/>
       </w:pPr>
-      <w:proofErr w:type="spellStart"/>
       <w:r>
         <w:t>ODPARCHMENT</w:t>
       </w:r>
       <w:r>
-        <w:t>+Nothing</w:t>
-      </w:r>
-      <w:proofErr w:type="spellEnd"/>
+        <w:t xml:space="preserve"> </w:t>
+      </w:r>
+      <w:r>
+        <w:t>Nothing</w:t>
+      </w:r>
       <w:r>
         <w:t xml:space="preserve"> our division</w:t>
       </w:r>
@@ -136,45 +134,44 @@
       <w:pPr>
         <w:pStyle w:val="ListParagraph"/>
       </w:pPr>
-      <w:proofErr w:type="spellStart"/>
-      <w:r>
-        <w:t>ODPARCHMENT+</w:t>
-      </w:r>
-      <w:r>
-        <w:t>Have</w:t>
-      </w:r>
-      <w:proofErr w:type="spellEnd"/>
-      <w:r>
-        <w:t xml:space="preserve"> you found any evidence of the previous agent?</w:t>
-      </w:r>
-    </w:p>
-    <w:p>
-      <w:pPr>
-        <w:pStyle w:val="ListParagraph"/>
-      </w:pPr>
-      <w:proofErr w:type="spellStart"/>
-      <w:r>
-        <w:t>Player+Nothing</w:t>
-      </w:r>
-      <w:proofErr w:type="spellEnd"/>
-      <w:r>
-        <w:t xml:space="preserve"> so far.</w:t>
-      </w:r>
-    </w:p>
-    <w:p>
-      <w:pPr>
-        <w:pStyle w:val="ListParagraph"/>
-      </w:pPr>
-      <w:proofErr w:type="spellStart"/>
+      <w:proofErr w:type="gramStart"/>
       <w:r>
         <w:t>ODPARCHMENT</w:t>
       </w:r>
-      <w:r>
-        <w:t>+Keep</w:t>
-      </w:r>
-      <w:proofErr w:type="spellEnd"/>
-      <w:r>
-        <w:t xml:space="preserve"> me updated.</w:t>
+      <w:proofErr w:type="gramEnd"/>
+      <w:r>
+        <w:t xml:space="preserve"> </w:t>
+      </w:r>
+      <w:r>
+        <w:t>Have you found any evidence of the previous agent?</w:t>
+      </w:r>
+    </w:p>
+    <w:p>
+      <w:pPr>
+        <w:pStyle w:val="ListParagraph"/>
+      </w:pPr>
+      <w:r>
+        <w:t>Agent</w:t>
+      </w:r>
+      <w:r>
+        <w:t xml:space="preserve"> </w:t>
+      </w:r>
+      <w:r>
+        <w:t>Nothing so far.</w:t>
+      </w:r>
+    </w:p>
+    <w:p>
+      <w:pPr>
+        <w:pStyle w:val="ListParagraph"/>
+      </w:pPr>
+      <w:r>
+        <w:t>ODPARCHMENT</w:t>
+      </w:r>
+      <w:r>
+        <w:t xml:space="preserve"> </w:t>
+      </w:r>
+      <w:r>
+        <w:t>Keep me updated.</w:t>
       </w:r>
     </w:p>
     <w:p>
@@ -199,23 +196,24 @@
         <w:pStyle w:val="ListParagraph"/>
       </w:pPr>
       <w:r>
-        <w:t>Player+ It’s not just the CEO we have to worry about. I think the head of the IT department also needs to be taken down.</w:t>
-      </w:r>
-    </w:p>
-    <w:p>
-      <w:pPr>
-        <w:pStyle w:val="ListParagraph"/>
-      </w:pPr>
-      <w:proofErr w:type="spellStart"/>
+        <w:t>Agent</w:t>
+      </w:r>
+      <w:r>
+        <w:t xml:space="preserve"> It’s not just the CEO we have to worry about. I think the head of the IT department also needs to be taken down.</w:t>
+      </w:r>
+    </w:p>
+    <w:p>
+      <w:pPr>
+        <w:pStyle w:val="ListParagraph"/>
+      </w:pPr>
       <w:r>
         <w:t>ODPARCHMENT</w:t>
       </w:r>
       <w:r>
-        <w:t>+Very</w:t>
-      </w:r>
-      <w:proofErr w:type="spellEnd"/>
-      <w:r>
-        <w:t xml:space="preserve"> well. </w:t>
+        <w:t xml:space="preserve"> </w:t>
+      </w:r>
+      <w:r>
+        <w:t xml:space="preserve">Very well. </w:t>
       </w:r>
     </w:p>
     <w:p/>
@@ -240,13 +238,14 @@
       <w:pPr>
         <w:ind w:left="720"/>
       </w:pPr>
-      <w:proofErr w:type="spellStart"/>
-      <w:r>
-        <w:t>ODTRENCH+The</w:t>
-      </w:r>
-      <w:proofErr w:type="spellEnd"/>
-      <w:r>
-        <w:t xml:space="preserve"> one who started all this is the CEO</w:t>
+      <w:r>
+        <w:t>ODTRENCH</w:t>
+      </w:r>
+      <w:r>
+        <w:t xml:space="preserve"> </w:t>
+      </w:r>
+      <w:r>
+        <w:t>The one who started all this is the CEO</w:t>
       </w:r>
       <w:r>
         <w:t>. You’ll find him on the fourth floor</w:t>
@@ -259,13 +258,14 @@
       <w:pPr>
         <w:ind w:left="720"/>
       </w:pPr>
-      <w:proofErr w:type="spellStart"/>
-      <w:r>
-        <w:t>ODTRENCH+Be</w:t>
-      </w:r>
-      <w:proofErr w:type="spellEnd"/>
-      <w:r>
-        <w:t xml:space="preserve"> careful though,</w:t>
+      <w:r>
+        <w:t>ODTRENCH</w:t>
+      </w:r>
+      <w:r>
+        <w:t xml:space="preserve"> </w:t>
+      </w:r>
+      <w:r>
+        <w:t>Be careful though,</w:t>
       </w:r>
       <w:r>
         <w:t xml:space="preserve"> it seems like almost everyone </w:t>
@@ -281,13 +281,14 @@
       <w:pPr>
         <w:ind w:left="720"/>
       </w:pPr>
-      <w:proofErr w:type="spellStart"/>
-      <w:r>
-        <w:t>Player+Don’t</w:t>
-      </w:r>
-      <w:proofErr w:type="spellEnd"/>
-      <w:r>
-        <w:t xml:space="preserve"> worry about me. Keep yourself safe and contact me with any new information you find.</w:t>
+      <w:r>
+        <w:t>Agent</w:t>
+      </w:r>
+      <w:r>
+        <w:t xml:space="preserve"> </w:t>
+      </w:r>
+      <w:r>
+        <w:t>Don’t worry about me. Keep yourself safe and contact me with any new information you find.</w:t>
       </w:r>
     </w:p>
     <w:p>
@@ -315,21 +316,30 @@
       <w:pPr>
         <w:pStyle w:val="ListParagraph"/>
       </w:pPr>
-      <w:proofErr w:type="spellStart"/>
-      <w:r>
-        <w:t>ODTRENCH+To</w:t>
-      </w:r>
-      <w:proofErr w:type="spellEnd"/>
-      <w:r>
-        <w:t xml:space="preserve"> get to the second floor you’ll have to get past the head of the IT department, but he won’t talk to anyone unless they file a support ticket first.</w:t>
-      </w:r>
-    </w:p>
-    <w:p>
-      <w:pPr>
-        <w:pStyle w:val="ListParagraph"/>
-      </w:pPr>
-      <w:r>
-        <w:t>ODTRENCH+I know there is a computer somewhere on the first floor where you can file a ticket, but I’m not sure where.</w:t>
+      <w:r>
+        <w:t>ODTRENCH</w:t>
+      </w:r>
+      <w:r>
+        <w:t xml:space="preserve"> </w:t>
+      </w:r>
+      <w:r>
+        <w:t>To get to the second floor you’ll have to get past the head of the IT department, but he won’t talk to anyone unless they file a support ticket first.</w:t>
+      </w:r>
+    </w:p>
+    <w:p>
+      <w:pPr>
+        <w:pStyle w:val="ListParagraph"/>
+      </w:pPr>
+      <w:proofErr w:type="gramStart"/>
+      <w:r>
+        <w:t>ODTRENCH</w:t>
+      </w:r>
+      <w:proofErr w:type="gramEnd"/>
+      <w:r>
+        <w:t xml:space="preserve"> </w:t>
+      </w:r>
+      <w:r>
+        <w:t>I know there is a computer somewhere on the first floor where you can file a ticket, but I’m not sure where.</w:t>
       </w:r>
     </w:p>
     <w:p>
@@ -370,7 +380,13 @@
         <w:pStyle w:val="ListParagraph"/>
       </w:pPr>
       <w:r>
-        <w:t>??????+I</w:t>
+        <w:t>??????</w:t>
+      </w:r>
+      <w:r>
+        <w:t xml:space="preserve"> </w:t>
+      </w:r>
+      <w:r>
+        <w:t>I</w:t>
       </w:r>
       <w:r>
         <w:t xml:space="preserve"> a</w:t>
@@ -383,21 +399,25 @@
       <w:pPr>
         <w:pStyle w:val="ListParagraph"/>
       </w:pPr>
-      <w:proofErr w:type="spellStart"/>
-      <w:r>
-        <w:t>Player+What</w:t>
-      </w:r>
-      <w:proofErr w:type="spellEnd"/>
-      <w:r>
-        <w:t>? Who is this?</w:t>
-      </w:r>
-    </w:p>
-    <w:p>
-      <w:pPr>
-        <w:pStyle w:val="ListParagraph"/>
-      </w:pPr>
-      <w:r>
-        <w:t>??????+</w:t>
+      <w:r>
+        <w:t>Agent</w:t>
+      </w:r>
+      <w:r>
+        <w:t xml:space="preserve"> </w:t>
+      </w:r>
+      <w:r>
+        <w:t>What? Who is this?</w:t>
+      </w:r>
+    </w:p>
+    <w:p>
+      <w:pPr>
+        <w:pStyle w:val="ListParagraph"/>
+      </w:pPr>
+      <w:r>
+        <w:t>??????</w:t>
+      </w:r>
+      <w:r>
+        <w:t xml:space="preserve"> </w:t>
       </w:r>
       <w:r>
         <w:t>Let’s all be unique together until we realize we are all the same.</w:t>
@@ -407,21 +427,28 @@
       <w:pPr>
         <w:pStyle w:val="ListParagraph"/>
       </w:pPr>
-      <w:proofErr w:type="spellStart"/>
-      <w:r>
-        <w:t>Player+How</w:t>
-      </w:r>
-      <w:proofErr w:type="spellEnd"/>
-      <w:r>
-        <w:t xml:space="preserve"> are you contacting me?</w:t>
-      </w:r>
-    </w:p>
-    <w:p>
-      <w:pPr>
-        <w:pStyle w:val="ListParagraph"/>
-      </w:pPr>
-      <w:r>
-        <w:t>??????+…</w:t>
+      <w:r>
+        <w:t>Agent</w:t>
+      </w:r>
+      <w:r>
+        <w:t xml:space="preserve"> </w:t>
+      </w:r>
+      <w:r>
+        <w:t>How are you contacting me?</w:t>
+      </w:r>
+    </w:p>
+    <w:p>
+      <w:pPr>
+        <w:pStyle w:val="ListParagraph"/>
+      </w:pPr>
+      <w:r>
+        <w:t>??????</w:t>
+      </w:r>
+      <w:r>
+        <w:t xml:space="preserve"> </w:t>
+      </w:r>
+      <w:r>
+        <w:t>…</w:t>
       </w:r>
     </w:p>
     <w:p>
@@ -446,7 +473,10 @@
         <w:pStyle w:val="ListParagraph"/>
       </w:pPr>
       <w:r>
-        <w:t>??????+</w:t>
+        <w:t>??????</w:t>
+      </w:r>
+      <w:r>
+        <w:t xml:space="preserve"> </w:t>
       </w:r>
       <w:r>
         <w:t>I became paranoid that the school of jellyfish was spying on me.</w:t>
@@ -457,15 +487,24 @@
         <w:pStyle w:val="ListParagraph"/>
       </w:pPr>
       <w:r>
-        <w:t>Player+…</w:t>
-      </w:r>
-    </w:p>
-    <w:p>
-      <w:pPr>
-        <w:pStyle w:val="ListParagraph"/>
-      </w:pPr>
-      <w:r>
-        <w:t>??????+</w:t>
+        <w:t>Agent</w:t>
+      </w:r>
+      <w:r>
+        <w:t xml:space="preserve"> </w:t>
+      </w:r>
+      <w:r>
+        <w:t>…</w:t>
+      </w:r>
+    </w:p>
+    <w:p>
+      <w:pPr>
+        <w:pStyle w:val="ListParagraph"/>
+      </w:pPr>
+      <w:r>
+        <w:t>??????</w:t>
+      </w:r>
+      <w:r>
+        <w:t xml:space="preserve"> </w:t>
       </w:r>
       <w:r>
         <w:t>Twin 4-month-olds slept in the shade of the palm tree while the mother tanned in the sun.</w:t>

</xml_diff>